<commit_message>
Update datalogic and infologic models
</commit_message>
<xml_diff>
--- a/lab1/report.docx
+++ b/lab1/report.docx
@@ -147,13 +147,6 @@
         </w:rPr>
         <w:t>Лабораторная работа №1</w:t>
       </w:r>
-      <w:r>
-        <w:rPr>
-          <w:sz w:val="28"/>
-          <w:szCs w:val="28"/>
-        </w:rPr>
-        <w:t>.</w:t>
-      </w:r>
     </w:p>
     <w:p>
       <w:pPr>
@@ -179,21 +172,7 @@
           <w:sz w:val="28"/>
           <w:szCs w:val="28"/>
         </w:rPr>
-        <w:t xml:space="preserve"> </w:t>
-      </w:r>
-      <w:r>
-        <w:rPr>
-          <w:sz w:val="28"/>
-          <w:szCs w:val="28"/>
-        </w:rPr>
-        <w:t>1712</w:t>
-      </w:r>
-      <w:r>
-        <w:rPr>
-          <w:sz w:val="28"/>
-          <w:szCs w:val="28"/>
-        </w:rPr>
-        <w:t xml:space="preserve">. </w:t>
+        <w:t xml:space="preserve"> 1712</w:t>
       </w:r>
     </w:p>
     <w:p>
@@ -524,59 +503,27 @@
       </w:pPr>
       <w:r>
         <w:rPr/>
-        <w:t xml:space="preserve">Описание </w:t>
-      </w:r>
-      <w:r>
-        <w:rPr/>
-        <w:t>предметной области</w:t>
-      </w:r>
-    </w:p>
-    <w:p>
-      <w:pPr>
-        <w:pStyle w:val="Style13"/>
-        <w:rPr/>
-      </w:pPr>
-      <w:r>
-        <w:rPr/>
-        <w:t xml:space="preserve">Кристаллы — твердые тела с закономерным расположением атомов и частиц. Кристаллы характеризуются длиной, шириной, высотой, </w:t>
-      </w:r>
-      <w:r>
-        <w:rPr/>
-        <w:t xml:space="preserve">химической формулой, и </w:t>
-      </w:r>
-      <w:r>
-        <w:rPr/>
-        <w:t>способностью пропускать свет.</w:t>
-      </w:r>
-    </w:p>
-    <w:p>
-      <w:pPr>
-        <w:pStyle w:val="Style13"/>
-        <w:rPr/>
-      </w:pPr>
-      <w:r>
-        <w:rPr/>
-        <w:t>У каждого кристалла своя специфическая кристаллическая структура. Кристаллическая структура — схема расположения атомов внутри кристалла. Она характеризуется типом кристаллической решетки, пространственной группой,</w:t>
-      </w:r>
-      <w:r>
-        <w:rPr/>
-        <w:t xml:space="preserve"> </w:t>
-      </w:r>
-      <w:r>
-        <w:rPr/>
-        <w:t>количество</w:t>
-      </w:r>
-      <w:r>
-        <w:rPr/>
-        <w:t>м</w:t>
-      </w:r>
-      <w:r>
-        <w:rPr/>
-        <w:t xml:space="preserve"> атомов в элементарной ячейке, </w:t>
-      </w:r>
-      <w:r>
-        <w:rPr/>
-        <w:t>а также своей природой — он может быть синтетическим или природным.</w:t>
+        <w:t>Описание предметной области</w:t>
+      </w:r>
+    </w:p>
+    <w:p>
+      <w:pPr>
+        <w:pStyle w:val="Style13"/>
+        <w:rPr/>
+      </w:pPr>
+      <w:r>
+        <w:rPr/>
+        <w:t>Кристаллы — твердые тела с закономерным расположением атомов и частиц. Кристаллы характеризуются длиной, шириной, высотой, химической формулой, и способностью пропускать свет, а также своей природой — он может быть синтетическим или природным.</w:t>
+      </w:r>
+    </w:p>
+    <w:p>
+      <w:pPr>
+        <w:pStyle w:val="Style13"/>
+        <w:rPr/>
+      </w:pPr>
+      <w:r>
+        <w:rPr/>
+        <w:t>У каждого кристалла своя специфическая кристаллическая структура. Кристаллическая структура — схема расположения атомов внутри кристалла. Она характеризуется типом кристаллической решетки, пространственной группой, количеством атомов в элементарной ячейке.</w:t>
       </w:r>
     </w:p>
     <w:p>
@@ -596,11 +543,7 @@
       </w:pPr>
       <w:r>
         <w:rPr/>
-        <w:t xml:space="preserve">У каждой пространственной группы также есть свое название, буквенный префикс и </w:t>
-      </w:r>
-      <w:r>
-        <w:rPr/>
-        <w:t>числом эквивалентных точек.</w:t>
+        <w:t>У каждой пространственной группы также есть свое название, буквенный префикс и число эквивалентных точек.</w:t>
       </w:r>
     </w:p>
     <w:p>
@@ -617,51 +560,21 @@
           <w:szCs w:val="24"/>
           <w:lang w:val="ru-RU" w:eastAsia="zh-CN" w:bidi="hi-IN"/>
         </w:rPr>
-        <w:t>Если</w:t>
-      </w:r>
-      <w:r>
-        <w:rPr>
-          <w:rFonts w:eastAsia="Noto Serif CJK SC" w:cs="Noto Sans Devanagari"/>
-          <w:color w:val="auto"/>
-          <w:kern w:val="2"/>
-          <w:sz w:val="24"/>
-          <w:szCs w:val="24"/>
-          <w:lang w:val="ru-RU" w:eastAsia="zh-CN" w:bidi="hi-IN"/>
-        </w:rPr>
-        <w:t xml:space="preserve"> кристалл </w:t>
-      </w:r>
-      <w:r>
-        <w:rPr>
-          <w:rFonts w:eastAsia="Noto Serif CJK SC" w:cs="Noto Sans Devanagari"/>
-          <w:color w:val="auto"/>
-          <w:kern w:val="2"/>
-          <w:sz w:val="24"/>
-          <w:szCs w:val="24"/>
-          <w:lang w:val="ru-RU" w:eastAsia="zh-CN" w:bidi="hi-IN"/>
-        </w:rPr>
-        <w:t>не синтетический, то он</w:t>
-      </w:r>
-      <w:r>
-        <w:rPr/>
-        <w:t xml:space="preserve"> располагается в какой-либо пещере. У каждой пещеры есть название, длина и широта, по которым она находится, </w:t>
-      </w:r>
-      <w:r>
-        <w:rPr/>
-        <w:t>а также название страны местонахождения.</w:t>
-      </w:r>
-    </w:p>
-    <w:p>
-      <w:pPr>
-        <w:pStyle w:val="Style13"/>
-        <w:rPr/>
-      </w:pPr>
-      <w:r>
-        <w:rPr/>
-        <w:t>Когда кристалл пропускает</w:t>
-      </w:r>
-      <w:r>
-        <w:rPr/>
-        <w:t xml:space="preserve"> через себя свет, то он искажает его определенным образом, создавая характерные рисунки. Каждый рисунок имеет свое описание. Также он может сменяться другим рисунком, если повернуть кристалл под определенным углом.</w:t>
+        <w:t>Если кристалл не синтетический, то он</w:t>
+      </w:r>
+      <w:r>
+        <w:rPr/>
+        <w:t xml:space="preserve"> располагается в какой-либо пещере. У каждой пещеры есть название, длина и широта, по которым она находится, а также название страны местонахождения.</w:t>
+      </w:r>
+    </w:p>
+    <w:p>
+      <w:pPr>
+        <w:pStyle w:val="Style13"/>
+        <w:rPr/>
+      </w:pPr>
+      <w:r>
+        <w:rPr/>
+        <w:t>Когда кристалл пропускает через себя свет, то он искажает его определенным образом, создавая характерные рисунки. Каждый рисунок имеет свое описание. Также он может сменяться другим рисунком, если повернуть кристалл под определенным углом.</w:t>
       </w:r>
     </w:p>
     <w:p>
@@ -695,23 +608,7 @@
       </w:pPr>
       <w:r>
         <w:rPr/>
-        <w:t>Стержневые: кристалл, т</w:t>
-      </w:r>
-      <w:r>
-        <w:rPr/>
-        <w:t xml:space="preserve">ип кристаллической решетки, </w:t>
-      </w:r>
-      <w:r>
-        <w:rPr/>
-        <w:t>п</w:t>
-      </w:r>
-      <w:r>
-        <w:rPr/>
-        <w:t xml:space="preserve">ространственная группа, </w:t>
-      </w:r>
-      <w:r>
-        <w:rPr/>
-        <w:t>пещера, геометрическая фигура;</w:t>
+        <w:t>Стержневые: кристалл, тип кристаллической решетки, пространственная группа, пещера, геометрическая фигура;</w:t>
       </w:r>
     </w:p>
     <w:p>
@@ -725,19 +622,7 @@
       </w:pPr>
       <w:r>
         <w:rPr/>
-        <w:t>Ассоциативные: к</w:t>
-      </w:r>
-      <w:r>
-        <w:rPr/>
-        <w:t>ристаллическая структур</w:t>
-      </w:r>
-      <w:r>
-        <w:rPr/>
-        <w:t>а — связывает</w:t>
-      </w:r>
-      <w:r>
-        <w:rPr/>
-        <w:t xml:space="preserve"> тип кристаллической решетки с пространственной группой;</w:t>
+        <w:t>Ассоциативные: кристаллическая структура — связывает тип кристаллической решетки с пространственной группой;</w:t>
       </w:r>
     </w:p>
     <w:p>
@@ -751,23 +636,7 @@
       </w:pPr>
       <w:r>
         <w:rPr/>
-        <w:t>Характеристические: рисуно</w:t>
-      </w:r>
-      <w:r>
-        <w:rPr/>
-        <w:t>к</w:t>
-      </w:r>
-      <w:r>
-        <w:rPr/>
-        <w:t xml:space="preserve"> — </w:t>
-      </w:r>
-      <w:r>
-        <w:rPr/>
-        <w:t>д</w:t>
-      </w:r>
-      <w:r>
-        <w:rPr/>
-        <w:t>ополнительно характеризует кристалл (его внешние оптические свойства).</w:t>
+        <w:t>Характеристические: рисунок — дополнительно характеризует кристалл (его внешние оптические свойства).</w:t>
       </w:r>
     </w:p>
     <w:p>
@@ -816,15 +685,15 @@
       <w:r>
         <w:rPr/>
         <w:drawing>
-          <wp:anchor behindDoc="0" distT="0" distB="0" distL="0" distR="0" simplePos="0" locked="0" layoutInCell="0" allowOverlap="1" relativeHeight="2">
+          <wp:anchor behindDoc="0" distT="0" distB="0" distL="0" distR="0" simplePos="0" locked="0" layoutInCell="0" allowOverlap="1" relativeHeight="3">
             <wp:simplePos x="0" y="0"/>
             <wp:positionH relativeFrom="column">
               <wp:align>center</wp:align>
             </wp:positionH>
             <wp:positionV relativeFrom="paragraph">
-              <wp:posOffset>231775</wp:posOffset>
+              <wp:posOffset>257175</wp:posOffset>
             </wp:positionV>
-            <wp:extent cx="5905500" cy="4038600"/>
+            <wp:extent cx="5673090" cy="3860800"/>
             <wp:effectExtent l="0" t="0" r="0" b="0"/>
             <wp:wrapTopAndBottom/>
             <wp:docPr id="1" name="Изображение1" descr=""/>
@@ -842,7 +711,7 @@
                   </pic:nvPicPr>
                   <pic:blipFill>
                     <a:blip r:embed="rId2"/>
-                    <a:srcRect l="3127" t="5015" r="3598" b="7461"/>
+                    <a:srcRect l="3000" t="5674" r="3000" b="6518"/>
                     <a:stretch>
                       <a:fillRect/>
                     </a:stretch>
@@ -850,7 +719,7 @@
                   <pic:spPr bwMode="auto">
                     <a:xfrm>
                       <a:off x="0" y="0"/>
-                      <a:ext cx="5905500" cy="4038600"/>
+                      <a:ext cx="5673090" cy="3860800"/>
                     </a:xfrm>
                     <a:prstGeom prst="rect">
                       <a:avLst/>
@@ -895,22 +764,30 @@
     <w:p>
       <w:pPr>
         <w:pStyle w:val="Style13"/>
-        <w:spacing w:before="0" w:after="140"/>
-        <w:jc w:val="both"/>
-        <w:rPr/>
+        <w:rPr>
+          <w:rFonts w:ascii="Carlito" w:hAnsi="Carlito" w:eastAsia="Noto Sans CJK SC" w:cs="Noto Sans Devanagari"/>
+          <w:b/>
+          <w:b/>
+          <w:bCs/>
+          <w:color w:val="auto"/>
+          <w:kern w:val="2"/>
+          <w:sz w:val="36"/>
+          <w:szCs w:val="36"/>
+          <w:lang w:val="ru-RU" w:eastAsia="zh-CN" w:bidi="hi-IN"/>
+        </w:rPr>
       </w:pPr>
       <w:r>
         <w:rPr/>
         <w:drawing>
-          <wp:anchor behindDoc="0" distT="0" distB="0" distL="0" distR="0" simplePos="0" locked="0" layoutInCell="0" allowOverlap="1" relativeHeight="3">
+          <wp:anchor behindDoc="0" distT="0" distB="0" distL="0" distR="0" simplePos="0" locked="0" layoutInCell="0" allowOverlap="1" relativeHeight="2">
             <wp:simplePos x="0" y="0"/>
             <wp:positionH relativeFrom="column">
               <wp:align>center</wp:align>
             </wp:positionH>
             <wp:positionV relativeFrom="paragraph">
-              <wp:posOffset>220345</wp:posOffset>
+              <wp:posOffset>231775</wp:posOffset>
             </wp:positionV>
-            <wp:extent cx="5901055" cy="3674110"/>
+            <wp:extent cx="5989955" cy="3683000"/>
             <wp:effectExtent l="0" t="0" r="0" b="0"/>
             <wp:wrapTopAndBottom/>
             <wp:docPr id="2" name="Изображение2" descr=""/>
@@ -928,7 +805,7 @@
                   </pic:nvPicPr>
                   <pic:blipFill>
                     <a:blip r:embed="rId3"/>
-                    <a:srcRect l="3338" t="5331" r="3464" b="5772"/>
+                    <a:srcRect l="3134" t="3769" r="2258" b="6978"/>
                     <a:stretch>
                       <a:fillRect/>
                     </a:stretch>
@@ -936,7 +813,7 @@
                   <pic:spPr bwMode="auto">
                     <a:xfrm>
                       <a:off x="0" y="0"/>
-                      <a:ext cx="5901055" cy="3674110"/>
+                      <a:ext cx="5989955" cy="3683000"/>
                     </a:xfrm>
                     <a:prstGeom prst="rect">
                       <a:avLst/>
@@ -2478,11 +2355,7 @@
       </w:pPr>
       <w:r>
         <w:rPr/>
-        <w:t xml:space="preserve">В данной лабораторной работе я познакомился с процессами проектирования баз данных для информационных систем, начиная с инфологической модели и заканчивая физической реализацией </w:t>
-      </w:r>
-      <w:r>
-        <w:rPr/>
-        <w:t>даталогической модели на языке SQL. Я научился проектировать базовую доменную модель по предметной области, а также освоил SQL-команды для создания и редактирования базы данных.</w:t>
+        <w:t>В данной лабораторной работе я познакомился с процессами проектирования баз данных для информационных систем, начиная с инфологической модели и заканчивая физической реализацией даталогической модели на языке SQL. Я научился проектировать базовую доменную модель по предметной области, а также освоил SQL-команды для создания и редактирования базы данных.</w:t>
       </w:r>
     </w:p>
     <w:sectPr>
@@ -2792,9 +2665,7 @@
     <w:pPr>
       <w:widowControl/>
       <w:suppressAutoHyphens w:val="true"/>
-      <w:kinsoku w:val="true"/>
-      <w:overflowPunct w:val="true"/>
-      <w:autoSpaceDE w:val="true"/>
+      <w:overflowPunct w:val="false"/>
       <w:bidi w:val="0"/>
       <w:spacing w:before="0" w:after="0"/>
       <w:jc w:val="left"/>

</xml_diff>